<commit_message>
Updated Documentation alopng with created homepage foundation
</commit_message>
<xml_diff>
--- a/Documentation/BudgetTrackerDocumentation.docx
+++ b/Documentation/BudgetTrackerDocumentation.docx
@@ -2257,9 +2257,6 @@
             <w:pPr>
               <w:spacing w:after="0" w:line="240" w:lineRule="auto"/>
             </w:pPr>
-            <w:r>
-              <w:t xml:space="preserve">Clancy can link their bank account. </w:t>
-            </w:r>
           </w:p>
         </w:tc>
         <w:tc>
@@ -2277,14 +2274,6 @@
             <w:pPr>
               <w:spacing w:after="0" w:line="240" w:lineRule="auto"/>
             </w:pPr>
-            <w:r>
-              <w:t>Linking a bank account and taking the data from it to track the user’s money for the budget trackers.</w:t>
-            </w:r>
-          </w:p>
-          <w:p>
-            <w:pPr>
-              <w:spacing w:after="0" w:line="240" w:lineRule="auto"/>
-            </w:pPr>
           </w:p>
         </w:tc>
         <w:tc>
@@ -2301,54 +2290,6 @@
           <w:p>
             <w:pPr>
               <w:pStyle w:val="ListParagraph"/>
-              <w:numPr>
-                <w:ilvl w:val="0"/>
-                <w:numId w:val="2"/>
-              </w:numPr>
-              <w:spacing w:after="0" w:line="240" w:lineRule="auto"/>
-            </w:pPr>
-            <w:r>
-              <w:t xml:space="preserve">Verify that they </w:t>
-            </w:r>
-            <w:r>
-              <w:t xml:space="preserve">the option to link their bank account. </w:t>
-            </w:r>
-          </w:p>
-          <w:p>
-            <w:pPr>
-              <w:pStyle w:val="ListParagraph"/>
-              <w:numPr>
-                <w:ilvl w:val="0"/>
-                <w:numId w:val="2"/>
-              </w:numPr>
-              <w:spacing w:after="0" w:line="240" w:lineRule="auto"/>
-            </w:pPr>
-            <w:r>
-              <w:t>Verify that they t</w:t>
-            </w:r>
-            <w:r>
-              <w:t xml:space="preserve">his uploads their information to the application and can be viewed. </w:t>
-            </w:r>
-          </w:p>
-          <w:p>
-            <w:pPr>
-              <w:pStyle w:val="ListParagraph"/>
-              <w:numPr>
-                <w:ilvl w:val="0"/>
-                <w:numId w:val="2"/>
-              </w:numPr>
-              <w:spacing w:after="0" w:line="240" w:lineRule="auto"/>
-            </w:pPr>
-            <w:r>
-              <w:t>Verify that this c</w:t>
-            </w:r>
-            <w:r>
-              <w:t>reates budgets/targets around this (if they uploaded).</w:t>
-            </w:r>
-          </w:p>
-          <w:p>
-            <w:pPr>
-              <w:pStyle w:val="ListParagraph"/>
               <w:spacing w:after="0" w:line="240" w:lineRule="auto"/>
             </w:pPr>
           </w:p>
@@ -2370,9 +2311,6 @@
             <w:pPr>
               <w:spacing w:after="0" w:line="240" w:lineRule="auto"/>
             </w:pPr>
-            <w:r>
-              <w:t>Clancy wants to create a saving pot.</w:t>
-            </w:r>
           </w:p>
         </w:tc>
         <w:tc>
@@ -2390,14 +2328,6 @@
             <w:pPr>
               <w:spacing w:after="0" w:line="240" w:lineRule="auto"/>
             </w:pPr>
-            <w:r>
-              <w:t xml:space="preserve">Being able to set up saving pot where spare money from the budget at the end of a month or spare change goes into overtime. </w:t>
-            </w:r>
-          </w:p>
-          <w:p>
-            <w:pPr>
-              <w:spacing w:after="0" w:line="240" w:lineRule="auto"/>
-            </w:pPr>
           </w:p>
         </w:tc>
         <w:tc>
@@ -2414,77 +2344,6 @@
           <w:p>
             <w:pPr>
               <w:pStyle w:val="ListParagraph"/>
-              <w:numPr>
-                <w:ilvl w:val="0"/>
-                <w:numId w:val="4"/>
-              </w:numPr>
-              <w:spacing w:after="0" w:line="240" w:lineRule="auto"/>
-            </w:pPr>
-            <w:r>
-              <w:t>Verify that the</w:t>
-            </w:r>
-            <w:r>
-              <w:t xml:space="preserve"> saving pot can be created automatically or manually. </w:t>
-            </w:r>
-          </w:p>
-          <w:p>
-            <w:pPr>
-              <w:pStyle w:val="ListParagraph"/>
-              <w:numPr>
-                <w:ilvl w:val="0"/>
-                <w:numId w:val="4"/>
-              </w:numPr>
-              <w:spacing w:after="0" w:line="240" w:lineRule="auto"/>
-            </w:pPr>
-            <w:r>
-              <w:t>Verify that t</w:t>
-            </w:r>
-            <w:r>
-              <w:t xml:space="preserve">his will be based around their spendings and put the money into a pot over time. Such as spare cash left in the budget. </w:t>
-            </w:r>
-          </w:p>
-          <w:p>
-            <w:pPr>
-              <w:pStyle w:val="ListParagraph"/>
-              <w:numPr>
-                <w:ilvl w:val="0"/>
-                <w:numId w:val="4"/>
-              </w:numPr>
-              <w:spacing w:after="0" w:line="240" w:lineRule="auto"/>
-            </w:pPr>
-            <w:r>
-              <w:lastRenderedPageBreak/>
-              <w:t>Verify that i</w:t>
-            </w:r>
-            <w:r>
-              <w:t>f a savings account is linked to the bank account, it transfers the money to it after a period.</w:t>
-            </w:r>
-          </w:p>
-          <w:p>
-            <w:pPr>
-              <w:pStyle w:val="ListParagraph"/>
-              <w:numPr>
-                <w:ilvl w:val="0"/>
-                <w:numId w:val="4"/>
-              </w:numPr>
-              <w:spacing w:after="0" w:line="240" w:lineRule="auto"/>
-            </w:pPr>
-            <w:r>
-              <w:t>Verify that p</w:t>
-            </w:r>
-            <w:r>
-              <w:t>eriod</w:t>
-            </w:r>
-            <w:r>
-              <w:t>s</w:t>
-            </w:r>
-            <w:r>
-              <w:t xml:space="preserve"> can be declared by the user. </w:t>
-            </w:r>
-          </w:p>
-          <w:p>
-            <w:pPr>
-              <w:pStyle w:val="ListParagraph"/>
               <w:spacing w:after="0" w:line="240" w:lineRule="auto"/>
             </w:pPr>
           </w:p>
@@ -2507,7 +2366,6 @@
               <w:spacing w:after="0" w:line="240" w:lineRule="auto"/>
             </w:pPr>
             <w:r>
-              <w:lastRenderedPageBreak/>
               <w:t>Clancy would like to get reminders for important financial aspects of their life.</w:t>
             </w:r>
           </w:p>
@@ -2641,7 +2499,11 @@
               <w:spacing w:after="0" w:line="240" w:lineRule="auto"/>
             </w:pPr>
             <w:r>
-              <w:t xml:space="preserve">If saving for a holiday can see the savings in the currency of the country, you would travel to. </w:t>
+              <w:t xml:space="preserve">If saving for a holiday can see </w:t>
+            </w:r>
+            <w:r>
+              <w:lastRenderedPageBreak/>
+              <w:t xml:space="preserve">the savings in the currency of the country, you would travel to. </w:t>
             </w:r>
           </w:p>
           <w:p>
@@ -2671,6 +2533,7 @@
               <w:spacing w:after="0" w:line="240" w:lineRule="auto"/>
             </w:pPr>
             <w:r>
+              <w:lastRenderedPageBreak/>
               <w:t>Verify the o</w:t>
             </w:r>
             <w:r>
@@ -2859,280 +2722,6 @@
             <w:pPr>
               <w:spacing w:after="0" w:line="240" w:lineRule="auto"/>
             </w:pPr>
-          </w:p>
-        </w:tc>
-      </w:tr>
-      <w:tr>
-        <w:tc>
-          <w:tcPr>
-            <w:tcW w:w="2995" w:type="dxa"/>
-            <w:shd w:val="clear" w:color="auto" w:fill="auto"/>
-            <w:tcMar>
-              <w:top w:w="0" w:type="dxa"/>
-              <w:left w:w="108" w:type="dxa"/>
-              <w:bottom w:w="0" w:type="dxa"/>
-              <w:right w:w="108" w:type="dxa"/>
-            </w:tcMar>
-          </w:tcPr>
-          <w:p>
-            <w:pPr>
-              <w:spacing w:after="0" w:line="240" w:lineRule="auto"/>
-            </w:pPr>
-            <w:r>
-              <w:t xml:space="preserve">Clancy declares their purchases. </w:t>
-            </w:r>
-          </w:p>
-        </w:tc>
-        <w:tc>
-          <w:tcPr>
-            <w:tcW w:w="3013" w:type="dxa"/>
-            <w:shd w:val="clear" w:color="auto" w:fill="auto"/>
-            <w:tcMar>
-              <w:top w:w="0" w:type="dxa"/>
-              <w:left w:w="108" w:type="dxa"/>
-              <w:bottom w:w="0" w:type="dxa"/>
-              <w:right w:w="108" w:type="dxa"/>
-            </w:tcMar>
-          </w:tcPr>
-          <w:p>
-            <w:pPr>
-              <w:spacing w:after="0" w:line="240" w:lineRule="auto"/>
-            </w:pPr>
-            <w:r>
-              <w:t xml:space="preserve">Being able to declare their purchases whether they are important or one-time gifts etc. </w:t>
-            </w:r>
-          </w:p>
-          <w:p>
-            <w:pPr>
-              <w:spacing w:after="0" w:line="240" w:lineRule="auto"/>
-            </w:pPr>
-          </w:p>
-        </w:tc>
-        <w:tc>
-          <w:tcPr>
-            <w:tcW w:w="4072" w:type="dxa"/>
-            <w:shd w:val="clear" w:color="auto" w:fill="auto"/>
-            <w:tcMar>
-              <w:top w:w="0" w:type="dxa"/>
-              <w:left w:w="108" w:type="dxa"/>
-              <w:bottom w:w="0" w:type="dxa"/>
-              <w:right w:w="108" w:type="dxa"/>
-            </w:tcMar>
-          </w:tcPr>
-          <w:p>
-            <w:pPr>
-              <w:pStyle w:val="ListParagraph"/>
-              <w:numPr>
-                <w:ilvl w:val="0"/>
-                <w:numId w:val="9"/>
-              </w:numPr>
-              <w:spacing w:after="0" w:line="240" w:lineRule="auto"/>
-            </w:pPr>
-            <w:r>
-              <w:t>When buying things, the user should be able to declare whether they are necessities or one-time purchases.</w:t>
-            </w:r>
-          </w:p>
-          <w:p>
-            <w:pPr>
-              <w:pStyle w:val="ListParagraph"/>
-              <w:numPr>
-                <w:ilvl w:val="0"/>
-                <w:numId w:val="9"/>
-              </w:numPr>
-              <w:spacing w:after="0" w:line="240" w:lineRule="auto"/>
-            </w:pPr>
-            <w:r>
-              <w:t xml:space="preserve">If they are necessities such as </w:t>
-            </w:r>
-            <w:r>
-              <w:t>food,</w:t>
-            </w:r>
-            <w:r>
-              <w:t xml:space="preserve"> it will remember it next time when creating the budget. </w:t>
-            </w:r>
-          </w:p>
-        </w:tc>
-      </w:tr>
-      <w:tr>
-        <w:tc>
-          <w:tcPr>
-            <w:tcW w:w="2995" w:type="dxa"/>
-            <w:shd w:val="clear" w:color="auto" w:fill="auto"/>
-            <w:tcMar>
-              <w:top w:w="0" w:type="dxa"/>
-              <w:left w:w="108" w:type="dxa"/>
-              <w:bottom w:w="0" w:type="dxa"/>
-              <w:right w:w="108" w:type="dxa"/>
-            </w:tcMar>
-          </w:tcPr>
-          <w:p>
-            <w:pPr>
-              <w:spacing w:after="0" w:line="240" w:lineRule="auto"/>
-            </w:pPr>
-            <w:r>
-              <w:t>Clancy’s purchases should be rounded to the nearest pound. If they select to.</w:t>
-            </w:r>
-          </w:p>
-        </w:tc>
-        <w:tc>
-          <w:tcPr>
-            <w:tcW w:w="3013" w:type="dxa"/>
-            <w:shd w:val="clear" w:color="auto" w:fill="auto"/>
-            <w:tcMar>
-              <w:top w:w="0" w:type="dxa"/>
-              <w:left w:w="108" w:type="dxa"/>
-              <w:bottom w:w="0" w:type="dxa"/>
-              <w:right w:w="108" w:type="dxa"/>
-            </w:tcMar>
-          </w:tcPr>
-          <w:p>
-            <w:pPr>
-              <w:spacing w:after="0" w:line="240" w:lineRule="auto"/>
-            </w:pPr>
-            <w:r>
-              <w:t>Given the option the user should be able to round their purchases to the nearest pound.</w:t>
-            </w:r>
-          </w:p>
-          <w:p>
-            <w:pPr>
-              <w:spacing w:after="0" w:line="240" w:lineRule="auto"/>
-            </w:pPr>
-          </w:p>
-        </w:tc>
-        <w:tc>
-          <w:tcPr>
-            <w:tcW w:w="4072" w:type="dxa"/>
-            <w:shd w:val="clear" w:color="auto" w:fill="auto"/>
-            <w:tcMar>
-              <w:top w:w="0" w:type="dxa"/>
-              <w:left w:w="108" w:type="dxa"/>
-              <w:bottom w:w="0" w:type="dxa"/>
-              <w:right w:w="108" w:type="dxa"/>
-            </w:tcMar>
-          </w:tcPr>
-          <w:p>
-            <w:pPr>
-              <w:pStyle w:val="ListParagraph"/>
-              <w:numPr>
-                <w:ilvl w:val="0"/>
-                <w:numId w:val="12"/>
-              </w:numPr>
-              <w:spacing w:after="0" w:line="240" w:lineRule="auto"/>
-            </w:pPr>
-            <w:r>
-              <w:t>Able to toggle whether the purchases are rounded up or not.</w:t>
-            </w:r>
-          </w:p>
-          <w:p>
-            <w:pPr>
-              <w:pStyle w:val="ListParagraph"/>
-              <w:numPr>
-                <w:ilvl w:val="0"/>
-                <w:numId w:val="12"/>
-              </w:numPr>
-              <w:spacing w:after="0" w:line="240" w:lineRule="auto"/>
-            </w:pPr>
-            <w:r>
-              <w:t>The purchases are rounded up to the nearest pound.</w:t>
-            </w:r>
-          </w:p>
-          <w:p>
-            <w:pPr>
-              <w:pStyle w:val="ListParagraph"/>
-              <w:numPr>
-                <w:ilvl w:val="0"/>
-                <w:numId w:val="12"/>
-              </w:numPr>
-              <w:spacing w:after="0" w:line="240" w:lineRule="auto"/>
-            </w:pPr>
-            <w:r>
-              <w:t xml:space="preserve">Change from the rounding up is </w:t>
-            </w:r>
-            <w:r>
-              <w:lastRenderedPageBreak/>
-              <w:t xml:space="preserve">put into a savings pot. </w:t>
-            </w:r>
-          </w:p>
-        </w:tc>
-      </w:tr>
-      <w:tr>
-        <w:tc>
-          <w:tcPr>
-            <w:tcW w:w="2995" w:type="dxa"/>
-            <w:shd w:val="clear" w:color="auto" w:fill="auto"/>
-            <w:tcMar>
-              <w:top w:w="0" w:type="dxa"/>
-              <w:left w:w="108" w:type="dxa"/>
-              <w:bottom w:w="0" w:type="dxa"/>
-              <w:right w:w="108" w:type="dxa"/>
-            </w:tcMar>
-          </w:tcPr>
-          <w:p>
-            <w:pPr>
-              <w:spacing w:after="0" w:line="240" w:lineRule="auto"/>
-            </w:pPr>
-            <w:r>
-              <w:lastRenderedPageBreak/>
-              <w:t xml:space="preserve">Clancy can link multiple bank accounts. </w:t>
-            </w:r>
-          </w:p>
-        </w:tc>
-        <w:tc>
-          <w:tcPr>
-            <w:tcW w:w="3013" w:type="dxa"/>
-            <w:shd w:val="clear" w:color="auto" w:fill="auto"/>
-            <w:tcMar>
-              <w:top w:w="0" w:type="dxa"/>
-              <w:left w:w="108" w:type="dxa"/>
-              <w:bottom w:w="0" w:type="dxa"/>
-              <w:right w:w="108" w:type="dxa"/>
-            </w:tcMar>
-          </w:tcPr>
-          <w:p>
-            <w:pPr>
-              <w:spacing w:after="0" w:line="240" w:lineRule="auto"/>
-            </w:pPr>
-            <w:r>
-              <w:t>Being able to link multiple bank accounts and transfer between them, such as a savings account and a current account.</w:t>
-            </w:r>
-          </w:p>
-        </w:tc>
-        <w:tc>
-          <w:tcPr>
-            <w:tcW w:w="4072" w:type="dxa"/>
-            <w:shd w:val="clear" w:color="auto" w:fill="auto"/>
-            <w:tcMar>
-              <w:top w:w="0" w:type="dxa"/>
-              <w:left w:w="108" w:type="dxa"/>
-              <w:bottom w:w="0" w:type="dxa"/>
-              <w:right w:w="108" w:type="dxa"/>
-            </w:tcMar>
-          </w:tcPr>
-          <w:p>
-            <w:pPr>
-              <w:pStyle w:val="ListParagraph"/>
-              <w:numPr>
-                <w:ilvl w:val="0"/>
-                <w:numId w:val="13"/>
-              </w:numPr>
-              <w:spacing w:after="0" w:line="240" w:lineRule="auto"/>
-            </w:pPr>
-            <w:r>
-              <w:t>They would like to be able to link multiple accounts, such as savings accounts.</w:t>
-            </w:r>
-          </w:p>
-          <w:p>
-            <w:pPr>
-              <w:pStyle w:val="ListParagraph"/>
-              <w:numPr>
-                <w:ilvl w:val="0"/>
-                <w:numId w:val="13"/>
-              </w:numPr>
-              <w:spacing w:after="0" w:line="240" w:lineRule="auto"/>
-            </w:pPr>
-            <w:r>
-              <w:t>Able to send spare cash from budget or savings between accounts.</w:t>
-            </w:r>
           </w:p>
         </w:tc>
       </w:tr>
@@ -3716,7 +3305,11 @@
               <w:spacing w:after="0" w:line="240" w:lineRule="auto"/>
             </w:pPr>
             <w:r>
-              <w:t>Shannon passwords are checked to see if they are strong.</w:t>
+              <w:t xml:space="preserve">Shannon passwords are checked to see if they are </w:t>
+            </w:r>
+            <w:r>
+              <w:lastRenderedPageBreak/>
+              <w:t>strong.</w:t>
             </w:r>
           </w:p>
         </w:tc>
@@ -3736,6 +3329,7 @@
               <w:spacing w:after="0" w:line="240" w:lineRule="auto"/>
             </w:pPr>
             <w:r>
+              <w:lastRenderedPageBreak/>
               <w:t xml:space="preserve">Checks </w:t>
             </w:r>
             <w:r>
@@ -3754,7 +3348,11 @@
               <w:t>s</w:t>
             </w:r>
             <w:r>
-              <w:t xml:space="preserve"> to see if it is strong or not.</w:t>
+              <w:t xml:space="preserve"> to see if it is </w:t>
+            </w:r>
+            <w:r>
+              <w:lastRenderedPageBreak/>
+              <w:t>strong or not.</w:t>
             </w:r>
           </w:p>
         </w:tc>
@@ -3779,13 +3377,18 @@
               <w:spacing w:after="0" w:line="240" w:lineRule="auto"/>
             </w:pPr>
             <w:r>
+              <w:lastRenderedPageBreak/>
               <w:t xml:space="preserve">The password </w:t>
             </w:r>
             <w:r>
               <w:t xml:space="preserve">Shannon </w:t>
             </w:r>
             <w:r>
-              <w:t>inputs is put against a password strength checker and if it does not fit the criteria, they are unable to create the account as it would endanger their info.</w:t>
+              <w:t xml:space="preserve">inputs is put </w:t>
+            </w:r>
+            <w:r>
+              <w:lastRenderedPageBreak/>
+              <w:t>against a password strength checker and if it does not fit the criteria, they are unable to create the account as it would endanger their info.</w:t>
             </w:r>
           </w:p>
           <w:p>
@@ -3812,11 +3415,8 @@
               <w:spacing w:after="0" w:line="240" w:lineRule="auto"/>
             </w:pPr>
             <w:r>
-              <w:t xml:space="preserve">Shannon can see the type of functions the application has </w:t>
-            </w:r>
-            <w:r>
               <w:lastRenderedPageBreak/>
-              <w:t>before signing up.</w:t>
+              <w:t>Shannon can see the type of functions the application has before signing up.</w:t>
             </w:r>
           </w:p>
         </w:tc>
@@ -3836,12 +3436,7 @@
               <w:spacing w:after="0" w:line="240" w:lineRule="auto"/>
             </w:pPr>
             <w:r>
-              <w:lastRenderedPageBreak/>
-              <w:t xml:space="preserve">Being able to see demonstrations and pictures </w:t>
-            </w:r>
-            <w:r>
-              <w:lastRenderedPageBreak/>
-              <w:t xml:space="preserve">of the function that the application has before they sign up so that they know what they are signing up for. </w:t>
+              <w:t xml:space="preserve">Being able to see demonstrations and pictures of the function that the application has before they sign up so that they know what they are signing up for. </w:t>
             </w:r>
           </w:p>
           <w:p>
@@ -3871,12 +3466,7 @@
               <w:spacing w:after="0" w:line="240" w:lineRule="auto"/>
             </w:pPr>
             <w:r>
-              <w:lastRenderedPageBreak/>
-              <w:t xml:space="preserve">Before creating their account, the </w:t>
-            </w:r>
-            <w:r>
-              <w:lastRenderedPageBreak/>
-              <w:t>application should show functions that they are able to get with the application.</w:t>
+              <w:t>Before creating their account, the application should show functions that they are able to get with the application.</w:t>
             </w:r>
           </w:p>
         </w:tc>
@@ -3901,7 +3491,6 @@
               <w:spacing w:after="0" w:line="240" w:lineRule="auto"/>
             </w:pPr>
             <w:r>
-              <w:lastRenderedPageBreak/>
               <w:t>Shannon is given option to sign up using different services.</w:t>
             </w:r>
           </w:p>
@@ -4212,6 +3801,7 @@
           </w:tcPr>
           <w:p>
             <w:r>
+              <w:lastRenderedPageBreak/>
               <w:t xml:space="preserve">Vieno would like to be able to save the data as a download and backup to their device so that they can view it later or send it off. </w:t>
             </w:r>
           </w:p>
@@ -4349,7 +3939,6 @@
       </w:pPr>
       <w:bookmarkStart w:id="9" w:name="_Toc191321918"/>
       <w:r>
-        <w:lastRenderedPageBreak/>
         <w:t>1.2 Software and Presentation</w:t>
       </w:r>
       <w:bookmarkEnd w:id="9"/>
@@ -4376,19 +3965,7 @@
           <w:rPr>
             <w:rStyle w:val="Hyperlink"/>
           </w:rPr>
-          <w:t>Link to Fi</w:t>
-        </w:r>
-        <w:r>
-          <w:rPr>
-            <w:rStyle w:val="Hyperlink"/>
-          </w:rPr>
-          <w:t>g</w:t>
-        </w:r>
-        <w:r>
-          <w:rPr>
-            <w:rStyle w:val="Hyperlink"/>
-          </w:rPr>
-          <w:t xml:space="preserve">ma </w:t>
+          <w:t xml:space="preserve">Link to Figma </w:t>
         </w:r>
       </w:hyperlink>
     </w:p>

</xml_diff>